<commit_message>
Added total population use case
</commit_message>
<xml_diff>
--- a/Admin/Cases/User stories/5 - Total Population Report.docx
+++ b/Admin/Cases/User stories/5 - Total Population Report.docx
@@ -618,18 +618,7 @@
           <w:lang w:eastAsia="en-GB"/>
           <w14:ligatures w14:val="none"/>
         </w:rPr>
-        <w:t>S</w:t>
-      </w:r>
-      <w:r>
-        <w:rPr>
-          <w:rFonts w:ascii="Times New Roman" w:eastAsia="Times New Roman" w:hAnsi="Times New Roman" w:cs="Times New Roman"/>
-          <w:kern w:val="0"/>
-          <w:sz w:val="24"/>
-          <w:szCs w:val="24"/>
-          <w:lang w:eastAsia="en-GB"/>
-          <w14:ligatures w14:val="none"/>
-        </w:rPr>
-        <w:t>tatistician at the world health organisation</w:t>
+        <w:t>Statistician at the world health organisation</w:t>
       </w:r>
       <w:r>
         <w:rPr>
@@ -706,18 +695,7 @@
           <w:lang w:eastAsia="en-GB"/>
           <w14:ligatures w14:val="none"/>
         </w:rPr>
-        <w:t>statistician at the world health organisation</w:t>
-      </w:r>
-      <w:r>
-        <w:rPr>
-          <w:rFonts w:ascii="Times New Roman" w:eastAsia="Times New Roman" w:hAnsi="Times New Roman" w:cs="Times New Roman"/>
-          <w:kern w:val="0"/>
-          <w:sz w:val="24"/>
-          <w:szCs w:val="24"/>
-          <w:lang w:eastAsia="en-GB"/>
-          <w14:ligatures w14:val="none"/>
-        </w:rPr>
-        <w:t xml:space="preserve"> </w:t>
+        <w:t xml:space="preserve">statistician at the world health organisation </w:t>
       </w:r>
       <w:r>
         <w:rPr>
@@ -1034,6 +1012,19 @@
         </w:rPr>
         <w:t>, total population.</w:t>
       </w:r>
+    </w:p>
+    <w:p>
+      <w:pPr>
+        <w:spacing w:before="100" w:beforeAutospacing="1" w:after="100" w:afterAutospacing="1" w:line="240" w:lineRule="auto"/>
+        <w:rPr>
+          <w:rFonts w:ascii="Times New Roman" w:eastAsia="Times New Roman" w:hAnsi="Times New Roman" w:cs="Times New Roman"/>
+          <w:kern w:val="0"/>
+          <w:sz w:val="24"/>
+          <w:szCs w:val="24"/>
+          <w:lang w:eastAsia="en-GB"/>
+          <w14:ligatures w14:val="none"/>
+        </w:rPr>
+      </w:pPr>
     </w:p>
     <w:sectPr>
       <w:pgSz w:w="11906" w:h="16838"/>

</xml_diff>